<commit_message>
page & policy fixed (phone number deleted)
</commit_message>
<xml_diff>
--- a/public/security_policy.docx
+++ b/public/security_policy.docx
@@ -1792,37 +1792,6 @@
           <w:spacing w:val="0"/>
           <w:sz w:val="28"/>
           <w:szCs w:val="28"/>
-          <w:lang w:val="en-US"/>
-        </w:rPr>
-        <w:t>, +</w:t>
-      </w:r>
-      <w:r>
-        <w:rPr>
-          <w:rFonts w:ascii="Arial Narrow" w:hAnsi="Arial Narrow"/>
-          <w:b w:val="false"/>
-          <w:i w:val="false"/>
-          <w:caps w:val="false"/>
-          <w:smallCaps w:val="false"/>
-          <w:color w:val="000000"/>
-          <w:spacing w:val="0"/>
-          <w:sz w:val="28"/>
-          <w:szCs w:val="28"/>
-          <w:shd w:fill="auto" w:val="clear"/>
-          <w:lang w:val="en-US"/>
-        </w:rPr>
-        <w:t>79145534348</w:t>
-      </w:r>
-      <w:r>
-        <w:rPr>
-          <w:rFonts w:ascii="Arial Narrow" w:hAnsi="Arial Narrow"/>
-          <w:b w:val="false"/>
-          <w:i w:val="false"/>
-          <w:caps w:val="false"/>
-          <w:smallCaps w:val="false"/>
-          <w:color w:val="000000"/>
-          <w:spacing w:val="0"/>
-          <w:sz w:val="28"/>
-          <w:szCs w:val="28"/>
         </w:rPr>
         <w:t>).</w:t>
       </w:r>
@@ -2067,109 +2036,6 @@
           <w:lang w:val="en-US"/>
         </w:rPr>
         <w:t>zakaz@gilletteopt.ru</w:t>
-      </w:r>
-      <w:r>
-        <w:rPr>
-          <w:rStyle w:val="Strong"/>
-          <w:rFonts w:ascii="Arial Narrow;serif" w:hAnsi="Arial Narrow;serif"/>
-          <w:b w:val="false"/>
-          <w:i w:val="false"/>
-          <w:caps w:val="false"/>
-          <w:smallCaps w:val="false"/>
-          <w:strike w:val="false"/>
-          <w:dstrike w:val="false"/>
-          <w:color w:val="000000"/>
-          <w:spacing w:val="0"/>
-          <w:sz w:val="28"/>
-          <w:szCs w:val="28"/>
-          <w:u w:val="none"/>
-          <w:effect w:val="none"/>
-          <w:shd w:fill="auto" w:val="clear"/>
-          <w:lang w:val="en-US"/>
-        </w:rPr>
-        <w:t xml:space="preserve"> </w:t>
-      </w:r>
-    </w:p>
-    <w:p>
-      <w:pPr>
-        <w:pStyle w:val="TextBody"/>
-        <w:widowControl/>
-        <w:bidi w:val="0"/>
-        <w:spacing w:lineRule="atLeast" w:line="300" w:before="0" w:after="0"/>
-        <w:ind w:left="0" w:right="0" w:hanging="0"/>
-        <w:jc w:val="left"/>
-        <w:rPr>
-          <w:rStyle w:val="Strong"/>
-          <w:rFonts w:ascii="Arial Narrow" w:hAnsi="Arial Narrow"/>
-          <w:b w:val="false"/>
-          <w:i w:val="false"/>
-          <w:i w:val="false"/>
-          <w:caps w:val="false"/>
-          <w:smallCaps w:val="false"/>
-          <w:color w:val="000000"/>
-          <w:spacing w:val="0"/>
-          <w:sz w:val="28"/>
-          <w:szCs w:val="28"/>
-          <w:lang w:val="en-US"/>
-        </w:rPr>
-      </w:pPr>
-      <w:r>
-        <w:rPr>
-          <w:rFonts w:ascii="Arial Narrow" w:hAnsi="Arial Narrow"/>
-          <w:b w:val="false"/>
-          <w:i w:val="false"/>
-          <w:caps w:val="false"/>
-          <w:smallCaps w:val="false"/>
-          <w:color w:val="000000"/>
-          <w:spacing w:val="0"/>
-          <w:sz w:val="28"/>
-          <w:szCs w:val="28"/>
-          <w:lang w:val="en-US"/>
-        </w:rPr>
-      </w:r>
-    </w:p>
-    <w:p>
-      <w:pPr>
-        <w:pStyle w:val="TextBody"/>
-        <w:widowControl/>
-        <w:bidi w:val="0"/>
-        <w:spacing w:lineRule="atLeast" w:line="300" w:before="0" w:after="0"/>
-        <w:ind w:left="0" w:right="0" w:hanging="0"/>
-        <w:jc w:val="left"/>
-        <w:rPr/>
-      </w:pPr>
-      <w:r>
-        <w:rPr>
-          <w:rStyle w:val="Strong"/>
-          <w:rFonts w:ascii="Arial Narrow" w:hAnsi="Arial Narrow"/>
-          <w:b w:val="false"/>
-          <w:i w:val="false"/>
-          <w:caps w:val="false"/>
-          <w:smallCaps w:val="false"/>
-          <w:color w:val="000000"/>
-          <w:spacing w:val="0"/>
-          <w:sz w:val="28"/>
-          <w:szCs w:val="28"/>
-          <w:lang w:val="ru-RU"/>
-        </w:rPr>
-        <w:t xml:space="preserve">Тел для связи: </w:t>
-      </w:r>
-      <w:r>
-        <w:rPr>
-          <w:rStyle w:val="Strong"/>
-          <w:rFonts w:ascii="Arial Narrow" w:hAnsi="Arial Narrow"/>
-          <w:b w:val="false"/>
-          <w:i w:val="false"/>
-          <w:caps w:val="false"/>
-          <w:smallCaps w:val="false"/>
-          <w:color w:val="000000"/>
-          <w:spacing w:val="0"/>
-          <w:sz w:val="28"/>
-          <w:szCs w:val="28"/>
-          <w:shd w:fill="auto" w:val="clear"/>
-          <w:lang w:val="en-US"/>
-        </w:rPr>
-        <w:t>+7 914 553 43 48</w:t>
       </w:r>
     </w:p>
     <w:sectPr>
@@ -2209,7 +2075,7 @@
     <w:pPr>
       <w:widowControl/>
       <w:suppressAutoHyphens w:val="true"/>
-      <w:overflowPunct w:val="true"/>
+      <w:overflowPunct w:val="false"/>
       <w:bidi w:val="0"/>
       <w:spacing w:before="0" w:after="0"/>
       <w:jc w:val="left"/>

</xml_diff>